<commit_message>
Ajouts d'exemples dans les documents profs
</commit_message>
<xml_diff>
--- a/ModelisationMultiphysique/ModelisationMutliphysique.docx
+++ b/ModelisationMultiphysique/ModelisationMutliphysique.docx
@@ -190,8 +190,9 @@
           <w:sz w:val="32"/>
           <w:szCs w:val="36"/>
         </w:rPr>
-        <w:t xml:space="preserve">Utilisation du </w:t>
-      </w:r>
+        <w:t xml:space="preserve">Utilisation du logiciel Scilab et du module </w:t>
+      </w:r>
+      <w:proofErr w:type="spellStart"/>
       <w:r>
         <w:rPr>
           <w:rFonts w:ascii="Calibri" w:hAnsi="Calibri"/>
@@ -202,8 +203,9 @@
           <w:sz w:val="32"/>
           <w:szCs w:val="36"/>
         </w:rPr>
-        <w:t>logiciel</w:t>
-      </w:r>
+        <w:t>Xcos</w:t>
+      </w:r>
+      <w:proofErr w:type="spellEnd"/>
       <w:r>
         <w:rPr>
           <w:rFonts w:ascii="Calibri" w:hAnsi="Calibri"/>
@@ -214,19 +216,7 @@
           <w:sz w:val="32"/>
           <w:szCs w:val="36"/>
         </w:rPr>
-        <w:t xml:space="preserve"> Scilab et d</w:t>
-      </w:r>
-      <w:r>
-        <w:rPr>
-          <w:rFonts w:ascii="Calibri" w:hAnsi="Calibri"/>
-          <w:b/>
-          <w:bCs/>
-          <w:color w:val="575F6D"/>
-          <w:kern w:val="24"/>
-          <w:sz w:val="32"/>
-          <w:szCs w:val="36"/>
-        </w:rPr>
-        <w:t xml:space="preserve">u module Xcos – SIMM </w:t>
+        <w:t xml:space="preserve"> – SIMM </w:t>
       </w:r>
     </w:p>
     <w:p>
@@ -292,8 +282,13 @@
       </w:pPr>
       <w:r>
         <w:lastRenderedPageBreak/>
-        <w:t>Lancement de Scilab et Xcos</w:t>
-      </w:r>
+        <w:t xml:space="preserve">Lancement de Scilab et </w:t>
+      </w:r>
+      <w:proofErr w:type="spellStart"/>
+      <w:r>
+        <w:t>Xcos</w:t>
+      </w:r>
+      <w:proofErr w:type="spellEnd"/>
     </w:p>
     <w:p/>
     <w:p>
@@ -317,7 +312,15 @@
         </w:numPr>
       </w:pPr>
       <w:r>
-        <w:t>Lancer Xcos :</w:t>
+        <w:t xml:space="preserve">Lancer </w:t>
+      </w:r>
+      <w:proofErr w:type="spellStart"/>
+      <w:r>
+        <w:t>Xcos</w:t>
+      </w:r>
+      <w:proofErr w:type="spellEnd"/>
+      <w:r>
+        <w:t> :</w:t>
       </w:r>
     </w:p>
     <w:p>
@@ -328,8 +331,21 @@
           <w:numId w:val="3"/>
         </w:numPr>
       </w:pPr>
-      <w:r>
-        <w:t>Tapper xcos dans la fenêtre de commande</w:t>
+      <w:proofErr w:type="spellStart"/>
+      <w:r>
+        <w:t>Tapper</w:t>
+      </w:r>
+      <w:proofErr w:type="spellEnd"/>
+      <w:r>
+        <w:t xml:space="preserve"> </w:t>
+      </w:r>
+      <w:proofErr w:type="spellStart"/>
+      <w:r>
+        <w:t>xcos</w:t>
+      </w:r>
+      <w:proofErr w:type="spellEnd"/>
+      <w:r>
+        <w:t xml:space="preserve"> dans la fenêtre de commande</w:t>
       </w:r>
     </w:p>
     <w:p>
@@ -353,6 +369,10 @@
         <w:tab/>
       </w:r>
       <w:r>
+        <w:rPr>
+          <w:noProof/>
+          <w:lang w:eastAsia="fr-FR"/>
+        </w:rPr>
         <w:drawing>
           <wp:inline distT="0" distB="0" distL="0" distR="0" wp14:anchorId="29F013E7" wp14:editId="5AE3A056">
             <wp:extent cx="1765516" cy="354145"/>
@@ -402,8 +422,13 @@
         <w:t xml:space="preserve">OU </w:t>
       </w:r>
       <w:r>
-        <w:t>Menu Applications/Xcos</w:t>
-      </w:r>
+        <w:t>Menu Applications/</w:t>
+      </w:r>
+      <w:proofErr w:type="spellStart"/>
+      <w:r>
+        <w:t>Xcos</w:t>
+      </w:r>
+      <w:proofErr w:type="spellEnd"/>
     </w:p>
     <w:p/>
     <w:tbl>
@@ -435,6 +460,10 @@
               <w:jc w:val="center"/>
             </w:pPr>
             <w:r>
+              <w:rPr>
+                <w:noProof/>
+                <w:lang w:eastAsia="fr-FR"/>
+              </w:rPr>
               <w:drawing>
                 <wp:inline distT="0" distB="0" distL="0" distR="0" wp14:anchorId="4F56357D" wp14:editId="394ED98C">
                   <wp:extent cx="5760720" cy="3065933"/>
@@ -497,7 +526,15 @@
               <w:jc w:val="center"/>
             </w:pPr>
             <w:r>
-              <w:t>Fenêtre Xcos – Réalisation du diagramme</w:t>
+              <w:t xml:space="preserve">Fenêtre </w:t>
+            </w:r>
+            <w:proofErr w:type="spellStart"/>
+            <w:r>
+              <w:t>Xcos</w:t>
+            </w:r>
+            <w:proofErr w:type="spellEnd"/>
+            <w:r>
+              <w:t xml:space="preserve"> – Réalisation du diagramme</w:t>
             </w:r>
           </w:p>
         </w:tc>
@@ -514,8 +551,13 @@
         </w:numPr>
       </w:pPr>
       <w:r>
-        <w:t>Lancement de la simation</w:t>
-      </w:r>
+        <w:t xml:space="preserve">Lancement de la </w:t>
+      </w:r>
+      <w:proofErr w:type="spellStart"/>
+      <w:r>
+        <w:t>simation</w:t>
+      </w:r>
+      <w:proofErr w:type="spellEnd"/>
     </w:p>
     <w:p>
       <w:pPr>
@@ -528,6 +570,10 @@
         <w:jc w:val="center"/>
       </w:pPr>
       <w:r>
+        <w:rPr>
+          <w:noProof/>
+          <w:lang w:eastAsia="fr-FR"/>
+        </w:rPr>
         <w:drawing>
           <wp:inline distT="0" distB="0" distL="0" distR="0" wp14:anchorId="23A2C2F4" wp14:editId="361DE096">
             <wp:extent cx="3353642" cy="746091"/>
@@ -583,6 +629,10 @@
     </w:p>
     <w:p>
       <w:r>
+        <w:rPr>
+          <w:noProof/>
+          <w:lang w:eastAsia="fr-FR"/>
+        </w:rPr>
         <w:drawing>
           <wp:inline distT="0" distB="0" distL="0" distR="0" wp14:anchorId="6B58B0A1" wp14:editId="447D08C0">
             <wp:extent cx="5167660" cy="1883414"/>
@@ -664,6 +714,22 @@
     </w:p>
     <w:p>
       <w:pPr>
+        <w:jc w:val="right"/>
+        <w:rPr>
+          <w:i/>
+          <w:sz w:val="20"/>
+        </w:rPr>
+      </w:pPr>
+      <w:r>
+        <w:rPr>
+          <w:i/>
+          <w:sz w:val="20"/>
+        </w:rPr>
+        <w:t>3_MCC_acausal</w:t>
+      </w:r>
+    </w:p>
+    <w:p>
+      <w:pPr>
         <w:pStyle w:val="Titre2"/>
       </w:pPr>
       <w:r>
@@ -823,6 +889,10 @@
               </w:rPr>
             </w:pPr>
             <w:r>
+              <w:rPr>
+                <w:noProof/>
+                <w:lang w:eastAsia="fr-FR"/>
+              </w:rPr>
               <w:drawing>
                 <wp:inline distT="0" distB="0" distL="0" distR="0" wp14:anchorId="298353BA" wp14:editId="2E2FD219">
                   <wp:extent cx="400390" cy="288000"/>
@@ -878,12 +948,28 @@
               </w:rPr>
               <w:t>SIMM/</w:t>
             </w:r>
-            <w:r>
-              <w:rPr>
-                <w:sz w:val="20"/>
-              </w:rPr>
-              <w:t>Electrique/Sources/MEAS_SignalVoltage</w:t>
-            </w:r>
+            <w:proofErr w:type="spellStart"/>
+            <w:r>
+              <w:rPr>
+                <w:sz w:val="20"/>
+              </w:rPr>
+              <w:t>Electrique</w:t>
+            </w:r>
+            <w:proofErr w:type="spellEnd"/>
+            <w:r>
+              <w:rPr>
+                <w:sz w:val="20"/>
+              </w:rPr>
+              <w:t>/Sources/</w:t>
+            </w:r>
+            <w:proofErr w:type="spellStart"/>
+            <w:r>
+              <w:rPr>
+                <w:sz w:val="20"/>
+              </w:rPr>
+              <w:t>MEAS_SignalVoltage</w:t>
+            </w:r>
+            <w:proofErr w:type="spellEnd"/>
           </w:p>
         </w:tc>
         <w:tc>
@@ -937,7 +1023,9 @@
             </w:pPr>
             <w:r>
               <w:rPr>
-                <w:sz w:val="20"/>
+                <w:noProof/>
+                <w:sz w:val="20"/>
+                <w:lang w:eastAsia="fr-FR"/>
               </w:rPr>
               <w:drawing>
                 <wp:inline distT="0" distB="0" distL="0" distR="0" wp14:anchorId="097F8568" wp14:editId="7C2DA771">
@@ -992,8 +1080,30 @@
               <w:rPr>
                 <w:sz w:val="20"/>
               </w:rPr>
-              <w:t>SIMM/Electrique/Composant basique/MEAB_Resistor</w:t>
-            </w:r>
+              <w:t>SIMM/</w:t>
+            </w:r>
+            <w:proofErr w:type="spellStart"/>
+            <w:r>
+              <w:rPr>
+                <w:sz w:val="20"/>
+              </w:rPr>
+              <w:t>Electrique</w:t>
+            </w:r>
+            <w:proofErr w:type="spellEnd"/>
+            <w:r>
+              <w:rPr>
+                <w:sz w:val="20"/>
+              </w:rPr>
+              <w:t>/Composant basique/</w:t>
+            </w:r>
+            <w:proofErr w:type="spellStart"/>
+            <w:r>
+              <w:rPr>
+                <w:sz w:val="20"/>
+              </w:rPr>
+              <w:t>MEAB_Resistor</w:t>
+            </w:r>
+            <w:proofErr w:type="spellEnd"/>
           </w:p>
         </w:tc>
         <w:tc>
@@ -1072,7 +1182,9 @@
             </w:pPr>
             <w:r>
               <w:rPr>
-                <w:sz w:val="20"/>
+                <w:noProof/>
+                <w:sz w:val="20"/>
+                <w:lang w:eastAsia="fr-FR"/>
               </w:rPr>
               <w:drawing>
                 <wp:inline distT="0" distB="0" distL="0" distR="0" wp14:anchorId="44B8D2D1" wp14:editId="017C7279">
@@ -1127,14 +1239,30 @@
               <w:rPr>
                 <w:sz w:val="20"/>
               </w:rPr>
-              <w:t>SIMM/Electrique</w:t>
-            </w:r>
-            <w:r>
-              <w:rPr>
-                <w:sz w:val="20"/>
-              </w:rPr>
-              <w:t>/Composant basique/MEAB_Inductor</w:t>
-            </w:r>
+              <w:t>SIMM/</w:t>
+            </w:r>
+            <w:proofErr w:type="spellStart"/>
+            <w:r>
+              <w:rPr>
+                <w:sz w:val="20"/>
+              </w:rPr>
+              <w:t>Electrique</w:t>
+            </w:r>
+            <w:proofErr w:type="spellEnd"/>
+            <w:r>
+              <w:rPr>
+                <w:sz w:val="20"/>
+              </w:rPr>
+              <w:t>/Composant basique/</w:t>
+            </w:r>
+            <w:proofErr w:type="spellStart"/>
+            <w:r>
+              <w:rPr>
+                <w:sz w:val="20"/>
+              </w:rPr>
+              <w:t>MEAB_Inductor</w:t>
+            </w:r>
+            <w:proofErr w:type="spellEnd"/>
           </w:p>
         </w:tc>
         <w:tc>
@@ -1213,7 +1341,9 @@
             </w:pPr>
             <w:r>
               <w:rPr>
-                <w:sz w:val="20"/>
+                <w:noProof/>
+                <w:sz w:val="20"/>
+                <w:lang w:eastAsia="fr-FR"/>
               </w:rPr>
               <w:drawing>
                 <wp:inline distT="0" distB="0" distL="0" distR="0" wp14:anchorId="623048A6" wp14:editId="715FF1F3">
@@ -1268,8 +1398,16 @@
               <w:rPr>
                 <w:sz w:val="20"/>
               </w:rPr>
-              <w:t>SIMM/Electrique</w:t>
-            </w:r>
+              <w:t>SIMM/</w:t>
+            </w:r>
+            <w:proofErr w:type="spellStart"/>
+            <w:r>
+              <w:rPr>
+                <w:sz w:val="20"/>
+              </w:rPr>
+              <w:t>Electrique</w:t>
+            </w:r>
+            <w:proofErr w:type="spellEnd"/>
             <w:r>
               <w:rPr>
                 <w:sz w:val="20"/>
@@ -1348,7 +1486,9 @@
             </w:pPr>
             <w:r>
               <w:rPr>
-                <w:sz w:val="20"/>
+                <w:noProof/>
+                <w:sz w:val="20"/>
+                <w:lang w:eastAsia="fr-FR"/>
               </w:rPr>
               <w:drawing>
                 <wp:inline distT="0" distB="0" distL="0" distR="0" wp14:anchorId="17E265F9" wp14:editId="636EAEDD">
@@ -1403,8 +1543,16 @@
               <w:rPr>
                 <w:sz w:val="20"/>
               </w:rPr>
-              <w:t>SIMM/Sources/MEAB_Ground</w:t>
-            </w:r>
+              <w:t>SIMM/Sources/</w:t>
+            </w:r>
+            <w:proofErr w:type="spellStart"/>
+            <w:r>
+              <w:rPr>
+                <w:sz w:val="20"/>
+              </w:rPr>
+              <w:t>MEAB_Ground</w:t>
+            </w:r>
+            <w:proofErr w:type="spellEnd"/>
           </w:p>
         </w:tc>
         <w:tc>
@@ -1458,7 +1606,9 @@
             </w:pPr>
             <w:r>
               <w:rPr>
-                <w:sz w:val="20"/>
+                <w:noProof/>
+                <w:sz w:val="20"/>
+                <w:lang w:eastAsia="fr-FR"/>
               </w:rPr>
               <w:drawing>
                 <wp:inline distT="0" distB="0" distL="0" distR="0" wp14:anchorId="573F1713" wp14:editId="2A650F3E">
@@ -1513,8 +1663,16 @@
               <w:rPr>
                 <w:sz w:val="20"/>
               </w:rPr>
-              <w:t>SIMM/Signaux/MBS_Step</w:t>
-            </w:r>
+              <w:t>SIMM/Signaux/</w:t>
+            </w:r>
+            <w:proofErr w:type="spellStart"/>
+            <w:r>
+              <w:rPr>
+                <w:sz w:val="20"/>
+              </w:rPr>
+              <w:t>MBS_Step</w:t>
+            </w:r>
+            <w:proofErr w:type="spellEnd"/>
           </w:p>
         </w:tc>
         <w:tc>
@@ -1710,7 +1868,9 @@
             </w:pPr>
             <w:r>
               <w:rPr>
-                <w:sz w:val="20"/>
+                <w:noProof/>
+                <w:sz w:val="20"/>
+                <w:lang w:eastAsia="fr-FR"/>
               </w:rPr>
               <w:drawing>
                 <wp:inline distT="0" distB="0" distL="0" distR="0" wp14:anchorId="0C1B9F50" wp14:editId="278B016E">
@@ -1767,12 +1927,14 @@
               </w:rPr>
               <w:t>SIMM/</w:t>
             </w:r>
+            <w:proofErr w:type="spellStart"/>
             <w:r>
               <w:rPr>
                 <w:sz w:val="20"/>
               </w:rPr>
               <w:t>Mecanique</w:t>
             </w:r>
+            <w:proofErr w:type="spellEnd"/>
             <w:r>
               <w:rPr>
                 <w:sz w:val="20"/>
@@ -1783,8 +1945,16 @@
               <w:rPr>
                 <w:sz w:val="20"/>
               </w:rPr>
-              <w:t>Rotation1D/Basique/MMR_Inertia</w:t>
-            </w:r>
+              <w:t>Rotation1D/Basique/</w:t>
+            </w:r>
+            <w:proofErr w:type="spellStart"/>
+            <w:r>
+              <w:rPr>
+                <w:sz w:val="20"/>
+              </w:rPr>
+              <w:t>MMR_Inertia</w:t>
+            </w:r>
+            <w:proofErr w:type="spellEnd"/>
           </w:p>
         </w:tc>
         <w:tc>
@@ -1980,7 +2150,9 @@
             </w:pPr>
             <w:r>
               <w:rPr>
-                <w:sz w:val="20"/>
+                <w:noProof/>
+                <w:sz w:val="20"/>
+                <w:lang w:eastAsia="fr-FR"/>
               </w:rPr>
               <w:drawing>
                 <wp:inline distT="0" distB="0" distL="0" distR="0" wp14:anchorId="40D1FF6D" wp14:editId="792D9060">
@@ -2037,12 +2209,14 @@
               </w:rPr>
               <w:t>SIMM/</w:t>
             </w:r>
+            <w:proofErr w:type="spellStart"/>
             <w:r>
               <w:rPr>
                 <w:sz w:val="20"/>
               </w:rPr>
               <w:t>Elrctrique</w:t>
             </w:r>
+            <w:proofErr w:type="spellEnd"/>
             <w:r>
               <w:rPr>
                 <w:sz w:val="20"/>
@@ -2061,12 +2235,14 @@
               </w:rPr>
               <w:t>/</w:t>
             </w:r>
+            <w:proofErr w:type="spellStart"/>
             <w:r>
               <w:rPr>
                 <w:sz w:val="20"/>
               </w:rPr>
               <w:t>MEAS_CurrentSensor</w:t>
             </w:r>
+            <w:proofErr w:type="spellEnd"/>
           </w:p>
         </w:tc>
         <w:tc>
@@ -2098,12 +2274,14 @@
                 <w:sz w:val="20"/>
               </w:rPr>
             </w:pPr>
+            <w:proofErr w:type="spellStart"/>
             <w:r>
               <w:rPr>
                 <w:sz w:val="20"/>
               </w:rPr>
               <w:t>Tachymère</w:t>
             </w:r>
+            <w:proofErr w:type="spellEnd"/>
           </w:p>
         </w:tc>
         <w:tc>
@@ -2120,7 +2298,9 @@
             </w:pPr>
             <w:r>
               <w:rPr>
-                <w:sz w:val="20"/>
+                <w:noProof/>
+                <w:sz w:val="20"/>
+                <w:lang w:eastAsia="fr-FR"/>
               </w:rPr>
               <w:drawing>
                 <wp:inline distT="0" distB="0" distL="0" distR="0" wp14:anchorId="0E2DFD8C" wp14:editId="51A6920A">
@@ -2177,12 +2357,28 @@
               </w:rPr>
               <w:t>SIMM/</w:t>
             </w:r>
-            <w:r>
-              <w:rPr>
-                <w:sz w:val="20"/>
-              </w:rPr>
-              <w:t>Mecanique/Rotation1D/Mesure/CMRS_GenSensor</w:t>
-            </w:r>
+            <w:proofErr w:type="spellStart"/>
+            <w:r>
+              <w:rPr>
+                <w:sz w:val="20"/>
+              </w:rPr>
+              <w:t>Mecanique</w:t>
+            </w:r>
+            <w:proofErr w:type="spellEnd"/>
+            <w:r>
+              <w:rPr>
+                <w:sz w:val="20"/>
+              </w:rPr>
+              <w:t>/Rotation1D/Mesure/</w:t>
+            </w:r>
+            <w:proofErr w:type="spellStart"/>
+            <w:r>
+              <w:rPr>
+                <w:sz w:val="20"/>
+              </w:rPr>
+              <w:t>CMRS_GenSensor</w:t>
+            </w:r>
+            <w:proofErr w:type="spellEnd"/>
           </w:p>
         </w:tc>
         <w:tc>
@@ -2206,7 +2402,6 @@
         </w:tc>
       </w:tr>
     </w:tbl>
-    <w:p/>
     <w:p>
       <w:pPr>
         <w:pStyle w:val="Titre2"/>
@@ -2366,7 +2561,9 @@
             </w:pPr>
             <w:r>
               <w:rPr>
-                <w:sz w:val="20"/>
+                <w:noProof/>
+                <w:sz w:val="20"/>
+                <w:lang w:eastAsia="fr-FR"/>
               </w:rPr>
               <w:drawing>
                 <wp:inline distT="0" distB="0" distL="0" distR="0" wp14:anchorId="7451AF7F" wp14:editId="7CC6890E">
@@ -2495,7 +2692,9 @@
             </w:pPr>
             <w:r>
               <w:rPr>
-                <w:sz w:val="20"/>
+                <w:noProof/>
+                <w:sz w:val="20"/>
+                <w:lang w:eastAsia="fr-FR"/>
               </w:rPr>
               <w:drawing>
                 <wp:inline distT="0" distB="0" distL="0" distR="0" wp14:anchorId="6784C9E8" wp14:editId="6C42B1CE">
@@ -2623,6 +2822,10 @@
     </w:p>
     <w:p>
       <w:r>
+        <w:rPr>
+          <w:noProof/>
+          <w:lang w:eastAsia="fr-FR"/>
+        </w:rPr>
         <w:drawing>
           <wp:inline distT="0" distB="0" distL="0" distR="0" wp14:anchorId="6B77F3C6" wp14:editId="73CFD41C">
             <wp:extent cx="5760720" cy="2610907"/>
@@ -2670,16 +2873,27 @@
         </w:drawing>
       </w:r>
     </w:p>
-    <w:p/>
     <w:p>
       <w:pPr>
+        <w:jc w:val="right"/>
+        <w:rPr>
+          <w:i/>
+        </w:rPr>
+      </w:pPr>
+      <w:r>
+        <w:rPr>
+          <w:i/>
+        </w:rPr>
+        <w:t>4_MCC_acausal_reduit</w:t>
+      </w:r>
+    </w:p>
+    <w:p>
+      <w:pPr>
         <w:pStyle w:val="Titre2"/>
       </w:pPr>
       <w:r>
         <w:t>Constituant éle</w:t>
       </w:r>
-      <w:bookmarkStart w:id="0" w:name="_GoBack"/>
-      <w:bookmarkEnd w:id="0"/>
       <w:r>
         <w:t>ctro mécanique</w:t>
       </w:r>
@@ -2835,7 +3049,9 @@
             </w:pPr>
             <w:r>
               <w:rPr>
-                <w:sz w:val="20"/>
+                <w:noProof/>
+                <w:sz w:val="20"/>
+                <w:lang w:eastAsia="fr-FR"/>
               </w:rPr>
               <w:drawing>
                 <wp:inline distT="0" distB="0" distL="0" distR="0" wp14:anchorId="45C8F8E2" wp14:editId="1BE5A5D9">
@@ -2896,8 +3112,16 @@
               <w:rPr>
                 <w:sz w:val="20"/>
               </w:rPr>
-              <w:t>Composants/Actionneurs/MEMC_DCmotor</w:t>
-            </w:r>
+              <w:t>Composants/Actionneurs/</w:t>
+            </w:r>
+            <w:proofErr w:type="spellStart"/>
+            <w:r>
+              <w:rPr>
+                <w:sz w:val="20"/>
+              </w:rPr>
+              <w:t>MEMC_DCmotor</w:t>
+            </w:r>
+            <w:proofErr w:type="spellEnd"/>
           </w:p>
         </w:tc>
         <w:tc>
@@ -3020,9 +3244,230 @@
       </w:tr>
     </w:tbl>
     <w:p/>
+    <w:p/>
+    <w:p>
+      <w:pPr>
+        <w:sectPr>
+          <w:headerReference w:type="default" r:id="rId28"/>
+          <w:footerReference w:type="default" r:id="rId29"/>
+          <w:pgSz w:w="11906" w:h="16838"/>
+          <w:pgMar w:top="1110" w:right="1417" w:bottom="1417" w:left="1417" w:header="708" w:footer="708" w:gutter="0"/>
+          <w:cols w:space="708"/>
+          <w:docGrid w:linePitch="360"/>
+        </w:sectPr>
+      </w:pPr>
+    </w:p>
+    <w:p>
+      <w:pPr>
+        <w:pStyle w:val="Titre1"/>
+      </w:pPr>
+      <w:r>
+        <w:lastRenderedPageBreak/>
+        <w:t xml:space="preserve">Moteur à courant continu </w:t>
+      </w:r>
+      <w:r>
+        <w:t>réversibilité du modèle</w:t>
+      </w:r>
+    </w:p>
+    <w:p>
+      <w:pPr>
+        <w:pStyle w:val="Titre1"/>
+      </w:pPr>
+      <w:r>
+        <w:t>Moteur à courant continu réversibilité du modèle</w:t>
+      </w:r>
+    </w:p>
+    <w:p/>
+    <w:p>
+      <w:r>
+        <w:drawing>
+          <wp:inline distT="0" distB="0" distL="0" distR="0" wp14:anchorId="63A77784" wp14:editId="2AA0E051">
+            <wp:extent cx="5760720" cy="2362226"/>
+            <wp:effectExtent l="76200" t="133350" r="182880" b="228600"/>
+            <wp:docPr id="5" name="Image 5"/>
+            <wp:cNvGraphicFramePr>
+              <a:graphicFrameLocks xmlns:a="http://schemas.openxmlformats.org/drawingml/2006/main" noChangeAspect="1"/>
+            </wp:cNvGraphicFramePr>
+            <a:graphic xmlns:a="http://schemas.openxmlformats.org/drawingml/2006/main">
+              <a:graphicData uri="http://schemas.openxmlformats.org/drawingml/2006/picture">
+                <pic:pic xmlns:pic="http://schemas.openxmlformats.org/drawingml/2006/picture">
+                  <pic:nvPicPr>
+                    <pic:cNvPr id="0" name=""/>
+                    <pic:cNvPicPr/>
+                  </pic:nvPicPr>
+                  <pic:blipFill>
+                    <a:blip r:embed="rId30"/>
+                    <a:stretch>
+                      <a:fillRect/>
+                    </a:stretch>
+                  </pic:blipFill>
+                  <pic:spPr>
+                    <a:xfrm>
+                      <a:off x="0" y="0"/>
+                      <a:ext cx="5760720" cy="2362226"/>
+                    </a:xfrm>
+                    <a:prstGeom prst="rect">
+                      <a:avLst/>
+                    </a:prstGeom>
+                    <a:ln>
+                      <a:noFill/>
+                    </a:ln>
+                    <a:effectLst>
+                      <a:outerShdw blurRad="292100" dist="139700" dir="2700000" algn="tl" rotWithShape="0">
+                        <a:srgbClr val="333333">
+                          <a:alpha val="65000"/>
+                        </a:srgbClr>
+                      </a:outerShdw>
+                    </a:effectLst>
+                  </pic:spPr>
+                </pic:pic>
+              </a:graphicData>
+            </a:graphic>
+          </wp:inline>
+        </w:drawing>
+      </w:r>
+    </w:p>
+    <w:p>
+      <w:pPr>
+        <w:jc w:val="right"/>
+        <w:rPr>
+          <w:i/>
+          <w:sz w:val="20"/>
+        </w:rPr>
+      </w:pPr>
+      <w:r>
+        <w:rPr>
+          <w:i/>
+          <w:sz w:val="20"/>
+        </w:rPr>
+        <w:t>5_MCC_avec_reversibilite_2_acausal</w:t>
+      </w:r>
+    </w:p>
+    <w:p>
+      <w:pPr>
+        <w:jc w:val="right"/>
+        <w:rPr>
+          <w:i/>
+          <w:sz w:val="20"/>
+        </w:rPr>
+      </w:pPr>
+    </w:p>
+    <w:p>
+      <w:pPr>
+        <w:jc w:val="right"/>
+        <w:rPr>
+          <w:i/>
+          <w:sz w:val="20"/>
+        </w:rPr>
+      </w:pPr>
+    </w:p>
+    <w:p>
+      <w:pPr>
+        <w:jc w:val="right"/>
+        <w:rPr>
+          <w:i/>
+          <w:sz w:val="20"/>
+        </w:rPr>
+        <w:sectPr>
+          <w:pgSz w:w="11906" w:h="16838"/>
+          <w:pgMar w:top="1110" w:right="1417" w:bottom="1417" w:left="1417" w:header="708" w:footer="708" w:gutter="0"/>
+          <w:cols w:space="708"/>
+          <w:docGrid w:linePitch="360"/>
+        </w:sectPr>
+      </w:pPr>
+    </w:p>
+    <w:p>
+      <w:pPr>
+        <w:pStyle w:val="Titre1"/>
+      </w:pPr>
+      <w:r>
+        <w:lastRenderedPageBreak/>
+        <w:t xml:space="preserve">Moteur </w:t>
+      </w:r>
+      <w:proofErr w:type="spellStart"/>
+      <w:r>
+        <w:t>a</w:t>
+      </w:r>
+      <w:proofErr w:type="spellEnd"/>
+      <w:r>
+        <w:t xml:space="preserve"> courant continu enclenché par un interrupteur commandé</w:t>
+      </w:r>
+      <w:bookmarkStart w:id="0" w:name="_GoBack"/>
+      <w:bookmarkEnd w:id="0"/>
+    </w:p>
+    <w:p/>
+    <w:p>
+      <w:pPr>
+        <w:jc w:val="center"/>
+      </w:pPr>
+      <w:r>
+        <w:rPr>
+          <w:i/>
+          <w:sz w:val="20"/>
+        </w:rPr>
+        <w:drawing>
+          <wp:inline distT="0" distB="0" distL="0" distR="0" wp14:anchorId="76AE254A" wp14:editId="11D96CAA">
+            <wp:extent cx="4876800" cy="3248025"/>
+            <wp:effectExtent l="0" t="0" r="0" b="9525"/>
+            <wp:docPr id="7" name="Image 7"/>
+            <wp:cNvGraphicFramePr>
+              <a:graphicFrameLocks xmlns:a="http://schemas.openxmlformats.org/drawingml/2006/main" noChangeAspect="1"/>
+            </wp:cNvGraphicFramePr>
+            <a:graphic xmlns:a="http://schemas.openxmlformats.org/drawingml/2006/main">
+              <a:graphicData uri="http://schemas.openxmlformats.org/drawingml/2006/picture">
+                <pic:pic xmlns:pic="http://schemas.openxmlformats.org/drawingml/2006/picture">
+                  <pic:nvPicPr>
+                    <pic:cNvPr id="0" name=""/>
+                    <pic:cNvPicPr/>
+                  </pic:nvPicPr>
+                  <pic:blipFill>
+                    <a:blip r:embed="rId31"/>
+                    <a:stretch>
+                      <a:fillRect/>
+                    </a:stretch>
+                  </pic:blipFill>
+                  <pic:spPr>
+                    <a:xfrm>
+                      <a:off x="0" y="0"/>
+                      <a:ext cx="4876800" cy="3248025"/>
+                    </a:xfrm>
+                    <a:prstGeom prst="rect">
+                      <a:avLst/>
+                    </a:prstGeom>
+                  </pic:spPr>
+                </pic:pic>
+              </a:graphicData>
+            </a:graphic>
+          </wp:inline>
+        </w:drawing>
+      </w:r>
+    </w:p>
+    <w:p>
+      <w:pPr>
+        <w:jc w:val="right"/>
+        <w:rPr>
+          <w:i/>
+          <w:sz w:val="20"/>
+        </w:rPr>
+      </w:pPr>
+      <w:r>
+        <w:rPr>
+          <w:i/>
+          <w:sz w:val="20"/>
+        </w:rPr>
+        <w:t xml:space="preserve">6_commande </w:t>
+      </w:r>
+      <w:proofErr w:type="spellStart"/>
+      <w:r>
+        <w:rPr>
+          <w:i/>
+          <w:sz w:val="20"/>
+        </w:rPr>
+        <w:t>MCC_TOR_acausal</w:t>
+      </w:r>
+      <w:proofErr w:type="spellEnd"/>
+    </w:p>
     <w:sectPr>
-      <w:headerReference w:type="default" r:id="rId28"/>
-      <w:footerReference w:type="default" r:id="rId29"/>
       <w:pgSz w:w="11906" w:h="16838"/>
       <w:pgMar w:top="1110" w:right="1417" w:bottom="1417" w:left="1417" w:header="708" w:footer="708" w:gutter="0"/>
       <w:cols w:space="708"/>
@@ -3159,7 +3604,7 @@
                   <w:noProof/>
                   <w:sz w:val="18"/>
                 </w:rPr>
-                <w:t>4</w:t>
+                <w:t>6</w:t>
               </w:r>
               <w:r>
                 <w:rPr>
@@ -3834,6 +4279,7 @@
   <w:style w:type="character" w:default="1" w:styleId="Policepardfaut">
     <w:name w:val="Default Paragraph Font"/>
     <w:uiPriority w:val="1"/>
+    <w:semiHidden/>
     <w:unhideWhenUsed/>
   </w:style>
   <w:style w:type="table" w:default="1" w:styleId="TableauNormal">
@@ -4639,7 +5085,7 @@
 </file>
 
 <file path=customXml/itemProps1.xml><?xml version="1.0" encoding="utf-8"?>
-<ds:datastoreItem xmlns:ds="http://schemas.openxmlformats.org/officeDocument/2006/customXml" ds:itemID="{3E420B02-DEF2-4FA3-B999-D37933663330}">
+<ds:datastoreItem xmlns:ds="http://schemas.openxmlformats.org/officeDocument/2006/customXml" ds:itemID="{AE28D9C3-4976-444D-BAEB-C7DCDC586086}">
   <ds:schemaRefs>
     <ds:schemaRef ds:uri="http://schemas.openxmlformats.org/officeDocument/2006/bibliography"/>
   </ds:schemaRefs>

</xml_diff>